<commit_message>
resolved demo database path
</commit_message>
<xml_diff>
--- a/public/manuals/demo/user_manual_demo.docx
+++ b/public/manuals/demo/user_manual_demo.docx
@@ -509,7 +509,7 @@
         </w:rPr>
         <w:lastRenderedPageBreak/>
         <w:drawing>
-          <wp:anchor distT="0" distB="0" distL="114300" distR="114300" simplePos="0" relativeHeight="251660288" behindDoc="0" locked="0" layoutInCell="1" allowOverlap="1" wp14:anchorId="5A2A74A7" wp14:editId="18D2CC8F">
+          <wp:anchor distT="0" distB="0" distL="114300" distR="114300" simplePos="0" relativeHeight="251660288" behindDoc="0" locked="0" layoutInCell="1" allowOverlap="1" wp14:anchorId="5A2A74A7" wp14:editId="38BF6AC9">
             <wp:simplePos x="0" y="0"/>
             <wp:positionH relativeFrom="column">
               <wp:posOffset>3041015</wp:posOffset>
@@ -1188,7 +1188,16 @@
         <w:t xml:space="preserve"> this is not possible, please fill ou</w:t>
       </w:r>
       <w:r>
-        <w:t xml:space="preserve">t this form </w:t>
+        <w:t xml:space="preserve">t </w:t>
+      </w:r>
+      <w:r>
+        <w:rPr>
+          <w:u w:val="single"/>
+        </w:rPr>
+        <w:t>this form</w:t>
+      </w:r>
+      <w:r>
+        <w:t xml:space="preserve"> </w:t>
       </w:r>
       <w:r>
         <w:rPr>

</xml_diff>

<commit_message>
abstracted settings page into form components
</commit_message>
<xml_diff>
--- a/public/manuals/demo/user_manual_demo.docx
+++ b/public/manuals/demo/user_manual_demo.docx
@@ -509,7 +509,7 @@
         </w:rPr>
         <w:lastRenderedPageBreak/>
         <w:drawing>
-          <wp:anchor distT="0" distB="0" distL="114300" distR="114300" simplePos="0" relativeHeight="251660288" behindDoc="0" locked="0" layoutInCell="1" allowOverlap="1" wp14:anchorId="5A2A74A7" wp14:editId="38BF6AC9">
+          <wp:anchor distT="0" distB="0" distL="114300" distR="114300" simplePos="0" relativeHeight="251660288" behindDoc="0" locked="0" layoutInCell="1" allowOverlap="1" wp14:anchorId="5A2A74A7" wp14:editId="32B7DF8F">
             <wp:simplePos x="0" y="0"/>
             <wp:positionH relativeFrom="column">
               <wp:posOffset>3041015</wp:posOffset>
@@ -1387,26 +1387,27 @@
       <w:r>
         <w:t>folder from the Google Drive account associated with </w:t>
       </w:r>
-      <w:hyperlink r:id="rId10" w:history="1">
-        <w:r>
-          <w:rPr>
-            <w:rStyle w:val="Hyperlink"/>
-            <w:b/>
-            <w:bCs/>
-          </w:rPr>
-          <w:t>yalephilharmonia@gmail.com</w:t>
-        </w:r>
-      </w:hyperlink>
-      <w:r>
-        <w:t xml:space="preserve">. It may also </w:t>
-      </w:r>
-      <w:proofErr w:type="gramStart"/>
-      <w:r>
-        <w:t>be located in</w:t>
-      </w:r>
-      <w:proofErr w:type="gramEnd"/>
-      <w:r>
-        <w:t xml:space="preserve"> the School of Music shared storage. Look for </w:t>
+      <w:r>
+        <w:t>[</w:t>
+      </w:r>
+      <w:r>
+        <w:rPr>
+          <w:i/>
+          <w:iCs/>
+        </w:rPr>
+        <w:t>company email address</w:t>
+      </w:r>
+      <w:r>
+        <w:t>]</w:t>
+      </w:r>
+      <w:r>
+        <w:t xml:space="preserve">. It may also be located in the </w:t>
+      </w:r>
+      <w:r>
+        <w:t xml:space="preserve">School of Music </w:t>
+      </w:r>
+      <w:r>
+        <w:t>shared storage. Look for </w:t>
       </w:r>
       <w:r>
         <w:rPr>

</xml_diff>